<commit_message>
Leetcode 142 Linkedlist cycle 2
</commit_message>
<xml_diff>
--- a/141LinkedListCycle/Notes.docx
+++ b/141LinkedListCycle/Notes.docx
@@ -112,6 +112,11 @@
           <w:ilvl w:val="0"/>
           <w:numId w:val="1"/>
         </w:numPr>
+        <w:rPr>
+          <w:rStyle w:val="Hyperlink"/>
+          <w:color w:val="auto"/>
+          <w:u w:val="none"/>
+        </w:rPr>
       </w:pPr>
       <w:hyperlink r:id="rId5" w:history="1">
         <w:r>
@@ -121,6 +126,43 @@
           <w:t>https://leetcode.com/problems/linked-list-cycle/discuss/3999014/99.68-Two-Pointer-and-Hash-Table</w:t>
         </w:r>
       </w:hyperlink>
+    </w:p>
+    <w:p>
+      <w:pPr>
+        <w:pStyle w:val="ListParagraph"/>
+        <w:numPr>
+          <w:ilvl w:val="0"/>
+          <w:numId w:val="1"/>
+        </w:numPr>
+      </w:pPr>
+      <w:hyperlink r:id="rId6" w:history="1">
+        <w:r>
+          <w:rPr>
+            <w:rStyle w:val="Hyperlink"/>
+          </w:rPr>
+          <w:t>https://www.youtube.com/watch?v=OQtvTZxA7-k</w:t>
+        </w:r>
+      </w:hyperlink>
+      <w:r>
+        <w:t xml:space="preserve">  // Nikhil </w:t>
+      </w:r>
+      <w:proofErr w:type="spellStart"/>
+      <w:r>
+        <w:t>lohia</w:t>
+      </w:r>
+      <w:proofErr w:type="spellEnd"/>
+      <w:r>
+        <w:t xml:space="preserve"> </w:t>
+      </w:r>
+    </w:p>
+    <w:p>
+      <w:pPr>
+        <w:pStyle w:val="ListParagraph"/>
+        <w:numPr>
+          <w:ilvl w:val="0"/>
+          <w:numId w:val="1"/>
+        </w:numPr>
+      </w:pPr>
     </w:p>
     <w:p>
       <w:pPr>

</xml_diff>